<commit_message>
Práctica 4 de Algebra Lineal Ejercicio a mano de Optimización II Tarea 2 de FRD
</commit_message>
<xml_diff>
--- a/Prácticas/2º Curso/1º Cuatrimestre/FRD/Tarea 2/Tarea 2.docx
+++ b/Prácticas/2º Curso/1º Cuatrimestre/FRD/Tarea 2/Tarea 2.docx
@@ -45,31 +45,7 @@
         <w:t>Wireshark</w:t>
       </w:r>
       <w:r>
-        <w:t xml:space="preserve"> para capturar el tráfico de red en el interfaz principal de</w:t>
-      </w:r>
-      <w:r>
-        <w:t xml:space="preserve"> </w:t>
-      </w:r>
-      <w:r>
-        <w:t>un computador cualquiera (puedes hacerlo en un laboratorio, tu portátil, tu PC de casa,</w:t>
-      </w:r>
-      <w:r>
-        <w:t xml:space="preserve"> </w:t>
-      </w:r>
-      <w:r>
-        <w:t>o cualquier otro en el que esté instalado dicho programa). Asegúrate de que, durante el</w:t>
-      </w:r>
-      <w:r>
-        <w:t xml:space="preserve"> </w:t>
-      </w:r>
-      <w:r>
-        <w:t>periodo de captura, se captura al menos tráfico correspondiente a una consulta DNS, así</w:t>
-      </w:r>
-      <w:r>
-        <w:t xml:space="preserve"> </w:t>
-      </w:r>
-      <w:r>
-        <w:t>como una petición de una página web a un servidor cualquiera.</w:t>
+        <w:t xml:space="preserve"> para capturar el tráfico de red en el interfaz principal de un computador cualquiera (puedes hacerlo en un laboratorio, tu portátil, tu PC de casa, o cualquier otro en el que esté instalado dicho programa). Asegúrate de que, durante el periodo de captura, se captura al menos tráfico correspondiente a una consulta DNS, así como una petición de una página web a un servidor cualquiera.</w:t>
       </w:r>
     </w:p>
     <w:p>
@@ -90,6 +66,9 @@
         <w:ind w:left="-567" w:right="-427"/>
       </w:pPr>
       <w:r>
+        <w:rPr>
+          <w:noProof/>
+        </w:rPr>
         <w:drawing>
           <wp:inline distT="0" distB="0" distL="0" distR="0" wp14:anchorId="64D08839" wp14:editId="4DFE892C">
             <wp:extent cx="5400040" cy="1904365"/>
@@ -141,10 +120,10 @@
       </w:pPr>
       <w:r>
         <w:drawing>
-          <wp:inline distT="0" distB="0" distL="0" distR="0" wp14:anchorId="019546F4" wp14:editId="50708F27">
-            <wp:extent cx="5400040" cy="423545"/>
-            <wp:effectExtent l="0" t="0" r="0" b="0"/>
-            <wp:docPr id="1549393792" name="Imagen 1"/>
+          <wp:inline distT="0" distB="0" distL="0" distR="0" wp14:anchorId="1C067594" wp14:editId="1DBA7BD5">
+            <wp:extent cx="5400040" cy="2964180"/>
+            <wp:effectExtent l="0" t="0" r="0" b="7620"/>
+            <wp:docPr id="997151921" name="Imagen 1" descr="Interfaz de usuario gráfica, Texto&#10;&#10;Descripción generada automáticamente con confianza media"/>
             <wp:cNvGraphicFramePr>
               <a:graphicFrameLocks xmlns:a="http://schemas.openxmlformats.org/drawingml/2006/main" noChangeAspect="1"/>
             </wp:cNvGraphicFramePr>
@@ -152,7 +131,7 @@
               <a:graphicData uri="http://schemas.openxmlformats.org/drawingml/2006/picture">
                 <pic:pic xmlns:pic="http://schemas.openxmlformats.org/drawingml/2006/picture">
                   <pic:nvPicPr>
-                    <pic:cNvPr id="1549393792" name=""/>
+                    <pic:cNvPr id="997151921" name="Imagen 1" descr="Interfaz de usuario gráfica, Texto&#10;&#10;Descripción generada automáticamente con confianza media"/>
                     <pic:cNvPicPr/>
                   </pic:nvPicPr>
                   <pic:blipFill>
@@ -164,7 +143,7 @@
                   <pic:spPr>
                     <a:xfrm>
                       <a:off x="0" y="0"/>
-                      <a:ext cx="5400040" cy="423545"/>
+                      <a:ext cx="5400040" cy="2964180"/>
                     </a:xfrm>
                     <a:prstGeom prst="rect">
                       <a:avLst/>
@@ -182,6 +161,10 @@
         <w:ind w:left="-567" w:right="-427"/>
       </w:pPr>
       <w:r>
+        <w:rPr>
+          <w:noProof/>
+        </w:rPr>
+        <w:lastRenderedPageBreak/>
         <w:drawing>
           <wp:inline distT="0" distB="0" distL="0" distR="0" wp14:anchorId="14A42EAE" wp14:editId="25B62135">
             <wp:extent cx="5400040" cy="3094990"/>
@@ -229,8 +212,57 @@
         <w:ind w:left="-567" w:right="-427"/>
       </w:pPr>
       <w:r>
-        <w:lastRenderedPageBreak/>
         <w:t>Escoge una cualquiera de las tramas DNS capturadas y, adjuntando un pantallazo de ésta en el que aparezca claramente toda la información necesaria, contesta a los siguientes apartados:</w:t>
+      </w:r>
+    </w:p>
+    <w:p>
+      <w:pPr>
+        <w:ind w:right="-427"/>
+        <w:jc w:val="center"/>
+      </w:pPr>
+      <w:r>
+        <w:drawing>
+          <wp:inline distT="0" distB="0" distL="0" distR="0" wp14:anchorId="2503EDB6" wp14:editId="3BD56070">
+            <wp:extent cx="3117272" cy="1900052"/>
+            <wp:effectExtent l="0" t="0" r="6985" b="5080"/>
+            <wp:docPr id="1685973477" name="Imagen 1" descr="Captura de pantalla de computadora&#10;&#10;Descripción generada automáticamente"/>
+            <wp:cNvGraphicFramePr>
+              <a:graphicFrameLocks xmlns:a="http://schemas.openxmlformats.org/drawingml/2006/main" noChangeAspect="1"/>
+            </wp:cNvGraphicFramePr>
+            <a:graphic xmlns:a="http://schemas.openxmlformats.org/drawingml/2006/main">
+              <a:graphicData uri="http://schemas.openxmlformats.org/drawingml/2006/picture">
+                <pic:pic xmlns:pic="http://schemas.openxmlformats.org/drawingml/2006/picture">
+                  <pic:nvPicPr>
+                    <pic:cNvPr id="1685973477" name="Imagen 1" descr="Captura de pantalla de computadora&#10;&#10;Descripción generada automáticamente"/>
+                    <pic:cNvPicPr/>
+                  </pic:nvPicPr>
+                  <pic:blipFill rotWithShape="1">
+                    <a:blip r:embed="rId8"/>
+                    <a:srcRect r="42273" b="35913"/>
+                    <a:stretch/>
+                  </pic:blipFill>
+                  <pic:spPr bwMode="auto">
+                    <a:xfrm>
+                      <a:off x="0" y="0"/>
+                      <a:ext cx="3117272" cy="1900052"/>
+                    </a:xfrm>
+                    <a:prstGeom prst="rect">
+                      <a:avLst/>
+                    </a:prstGeom>
+                    <a:ln>
+                      <a:noFill/>
+                    </a:ln>
+                    <a:extLst>
+                      <a:ext uri="{53640926-AAD7-44D8-BBD7-CCE9431645EC}">
+                        <a14:shadowObscured xmlns:a14="http://schemas.microsoft.com/office/drawing/2010/main"/>
+                      </a:ext>
+                    </a:extLst>
+                  </pic:spPr>
+                </pic:pic>
+              </a:graphicData>
+            </a:graphic>
+          </wp:inline>
+        </w:drawing>
       </w:r>
     </w:p>
     <w:p>
@@ -261,7 +293,54 @@
         <w:t>UDP</w:t>
       </w:r>
       <w:r>
-        <w:t>. El tamaño exacto del mensaje y de la cabecera es de 74 bytes</w:t>
+        <w:t xml:space="preserve">. El tamaño exacto del mensaje </w:t>
+      </w:r>
+      <w:r>
+        <w:t xml:space="preserve">DNS </w:t>
+      </w:r>
+      <w:r>
+        <w:t xml:space="preserve">es de </w:t>
+      </w:r>
+      <w:r>
+        <w:rPr>
+          <w:b/>
+          <w:bCs/>
+        </w:rPr>
+        <w:t>7</w:t>
+      </w:r>
+      <w:r>
+        <w:rPr>
+          <w:b/>
+          <w:bCs/>
+        </w:rPr>
+        <w:t>7</w:t>
+      </w:r>
+      <w:r>
+        <w:rPr>
+          <w:b/>
+          <w:bCs/>
+        </w:rPr>
+        <w:t xml:space="preserve"> bytes</w:t>
+      </w:r>
+      <w:r>
+        <w:rPr>
+          <w:b/>
+          <w:bCs/>
+        </w:rPr>
+        <w:t xml:space="preserve"> </w:t>
+      </w:r>
+      <w:r>
+        <w:t xml:space="preserve">y la cabecera UDP tiene un tamaño fijo de </w:t>
+      </w:r>
+      <w:r>
+        <w:rPr>
+          <w:b/>
+          <w:bCs/>
+        </w:rPr>
+        <w:t>8 bytes</w:t>
+      </w:r>
+      <w:r>
+        <w:t>.</w:t>
       </w:r>
     </w:p>
     <w:p>
@@ -292,6 +371,13 @@
         <w:t>IP</w:t>
       </w:r>
       <w:r>
+        <w:rPr>
+          <w:b/>
+          <w:bCs/>
+        </w:rPr>
+        <w:t>v4</w:t>
+      </w:r>
+      <w:r>
         <w:t xml:space="preserve">, con una cabecera de </w:t>
       </w:r>
       <w:r>
@@ -323,7 +409,50 @@
         <w:ind w:right="-427"/>
       </w:pPr>
       <w:r>
-        <w:t>El tamaño total de la trama Ethernet es de 4133403 bytes.</w:t>
+        <w:lastRenderedPageBreak/>
+        <w:t xml:space="preserve">El tamaño total de la trama Ethernet es de </w:t>
+      </w:r>
+      <w:r>
+        <w:rPr>
+          <w:b/>
+          <w:bCs/>
+        </w:rPr>
+        <w:t>77</w:t>
+      </w:r>
+      <w:r>
+        <w:rPr>
+          <w:b/>
+          <w:bCs/>
+        </w:rPr>
+        <w:t xml:space="preserve"> </w:t>
+      </w:r>
+      <w:proofErr w:type="gramStart"/>
+      <w:r>
+        <w:rPr>
+          <w:b/>
+          <w:bCs/>
+        </w:rPr>
+        <w:t>bytes</w:t>
+      </w:r>
+      <w:r>
+        <w:t xml:space="preserve">, </w:t>
+      </w:r>
+      <w:r>
+        <w:rPr>
+          <w:b/>
+          <w:bCs/>
+        </w:rPr>
+        <w:t xml:space="preserve"> </w:t>
+      </w:r>
+      <w:r>
+        <w:t>donde</w:t>
+      </w:r>
+      <w:proofErr w:type="gramEnd"/>
+      <w:r>
+        <w:t xml:space="preserve"> se incluye la cabecera Ethernet (14 bytes), la cabecera IP (20 bytes), la cabecera UDP (8 bytes) y los datos del mensaje DNS</w:t>
+      </w:r>
+      <w:r>
+        <w:t>.</w:t>
       </w:r>
     </w:p>
     <w:p>
@@ -341,85 +470,258 @@
     </w:p>
     <w:p>
       <w:pPr>
+        <w:ind w:right="-427"/>
+      </w:pPr>
+      <w:r>
+        <w:t>Para calcular la eficiencia de uso (%), utilizaremos la siguiente fórmula:</w:t>
+      </w:r>
+    </w:p>
+    <w:p>
+      <w:pPr>
+        <w:ind w:right="-427"/>
+        <w:rPr>
+          <w:rFonts w:eastAsiaTheme="minorEastAsia"/>
+        </w:rPr>
+      </w:pPr>
+      <m:oMathPara>
+        <m:oMath>
+          <m:r>
+            <m:rPr>
+              <m:nor/>
+            </m:rPr>
+            <w:rPr>
+              <w:rFonts w:ascii="Cambria Math" w:hAnsi="Cambria Math"/>
+            </w:rPr>
+            <m:t>Eficiencia</m:t>
+          </m:r>
+          <m:r>
+            <w:rPr>
+              <w:rFonts w:ascii="Cambria Math" w:hAnsi="Cambria Math"/>
+            </w:rPr>
+            <m:t>=</m:t>
+          </m:r>
+          <m:d>
+            <m:dPr>
+              <m:ctrlPr>
+                <w:rPr>
+                  <w:rFonts w:ascii="Cambria Math" w:hAnsi="Cambria Math"/>
+                  <w:i/>
+                </w:rPr>
+              </m:ctrlPr>
+            </m:dPr>
+            <m:e>
+              <m:f>
+                <m:fPr>
+                  <m:ctrlPr>
+                    <w:rPr>
+                      <w:rFonts w:ascii="Cambria Math" w:hAnsi="Cambria Math"/>
+                      <w:i/>
+                    </w:rPr>
+                  </m:ctrlPr>
+                </m:fPr>
+                <m:num>
+                  <m:r>
+                    <m:rPr>
+                      <m:nor/>
+                    </m:rPr>
+                    <w:rPr>
+                      <w:rFonts w:ascii="Cambria Math" w:hAnsi="Cambria Math"/>
+                    </w:rPr>
+                    <m:t>Tamaño de los datos a nivel de aplicación</m:t>
+                  </m:r>
+                </m:num>
+                <m:den>
+                  <m:r>
+                    <m:rPr>
+                      <m:nor/>
+                    </m:rPr>
+                    <w:rPr>
+                      <w:rFonts w:ascii="Cambria Math" w:hAnsi="Cambria Math"/>
+                    </w:rPr>
+                    <m:t>Tamaño total de la trama</m:t>
+                  </m:r>
+                </m:den>
+              </m:f>
+            </m:e>
+          </m:d>
+          <m:r>
+            <w:rPr>
+              <w:rFonts w:ascii="Cambria Math" w:hAnsi="Cambria Math"/>
+            </w:rPr>
+            <m:t>×100</m:t>
+          </m:r>
+        </m:oMath>
+      </m:oMathPara>
+    </w:p>
+    <w:p>
+      <w:pPr>
         <w:pStyle w:val="Prrafodelista"/>
         <w:numPr>
-          <w:ilvl w:val="2"/>
-          <w:numId w:val="1"/>
+          <w:ilvl w:val="0"/>
+          <w:numId w:val="2"/>
         </w:numPr>
-        <w:ind w:left="426" w:right="-427"/>
-      </w:pPr>
-      <w:r>
-        <w:rPr>
-          <w:b/>
-          <w:bCs/>
-        </w:rPr>
-        <w:t>DNS:</w:t>
-      </w:r>
-      <w:r>
-        <w:t xml:space="preserve"> 2.1 %</w:t>
+        <w:ind w:right="-427"/>
+      </w:pPr>
+      <w:r>
+        <w:t>Datos a nivel de aplicación (DNS): 77 bytes</w:t>
       </w:r>
     </w:p>
     <w:p>
       <w:pPr>
         <w:pStyle w:val="Prrafodelista"/>
         <w:numPr>
-          <w:ilvl w:val="2"/>
-          <w:numId w:val="1"/>
+          <w:ilvl w:val="0"/>
+          <w:numId w:val="2"/>
         </w:numPr>
-        <w:ind w:left="426" w:right="-427"/>
-        <w:rPr>
-          <w:b/>
-          <w:bCs/>
-        </w:rPr>
-      </w:pPr>
-      <w:r>
-        <w:rPr>
-          <w:b/>
-          <w:bCs/>
-        </w:rPr>
-        <w:t>IPv4:</w:t>
-      </w:r>
-      <w:r>
-        <w:rPr>
-          <w:b/>
-          <w:bCs/>
-        </w:rPr>
-        <w:t xml:space="preserve"> </w:t>
-      </w:r>
-      <w:r>
-        <w:t>99.7%</w:t>
+        <w:ind w:right="-427"/>
+      </w:pPr>
+      <w:r>
+        <w:t>Ethernet: 14 bytes</w:t>
       </w:r>
     </w:p>
     <w:p>
       <w:pPr>
         <w:pStyle w:val="Prrafodelista"/>
         <w:numPr>
-          <w:ilvl w:val="2"/>
-          <w:numId w:val="1"/>
+          <w:ilvl w:val="0"/>
+          <w:numId w:val="2"/>
         </w:numPr>
-        <w:ind w:left="426" w:right="-427"/>
-        <w:rPr>
-          <w:b/>
-          <w:bCs/>
-        </w:rPr>
-      </w:pPr>
-      <w:r>
-        <w:rPr>
-          <w:b/>
-          <w:bCs/>
-        </w:rPr>
-        <w:t>TCP:</w:t>
-      </w:r>
-      <w:r>
-        <w:rPr>
-          <w:b/>
-          <w:bCs/>
-        </w:rPr>
-        <w:t xml:space="preserve"> </w:t>
-      </w:r>
-      <w:r>
-        <w:t>31.8%</w:t>
-      </w:r>
+        <w:ind w:right="-427"/>
+      </w:pPr>
+      <w:r>
+        <w:t>IP: 20 bytes</w:t>
+      </w:r>
+    </w:p>
+    <w:p>
+      <w:pPr>
+        <w:pStyle w:val="Prrafodelista"/>
+        <w:numPr>
+          <w:ilvl w:val="0"/>
+          <w:numId w:val="2"/>
+        </w:numPr>
+        <w:ind w:right="-427"/>
+      </w:pPr>
+      <w:r>
+        <w:t>UDP: 8 bytes</w:t>
+      </w:r>
+    </w:p>
+    <w:p>
+      <w:pPr>
+        <w:ind w:right="-427"/>
+      </w:pPr>
+      <m:oMathPara>
+        <m:oMath>
+          <m:r>
+            <m:rPr>
+              <m:nor/>
+            </m:rPr>
+            <w:rPr>
+              <w:rFonts w:ascii="Cambria Math" w:hAnsi="Cambria Math"/>
+            </w:rPr>
+            <m:t>Eficiencia</m:t>
+          </m:r>
+          <m:r>
+            <w:rPr>
+              <w:rFonts w:ascii="Cambria Math" w:hAnsi="Cambria Math"/>
+            </w:rPr>
+            <m:t>=</m:t>
+          </m:r>
+          <m:d>
+            <m:dPr>
+              <m:ctrlPr>
+                <w:rPr>
+                  <w:rFonts w:ascii="Cambria Math" w:hAnsi="Cambria Math"/>
+                  <w:i/>
+                </w:rPr>
+              </m:ctrlPr>
+            </m:dPr>
+            <m:e>
+              <m:f>
+                <m:fPr>
+                  <m:ctrlPr>
+                    <w:rPr>
+                      <w:rFonts w:ascii="Cambria Math" w:hAnsi="Cambria Math"/>
+                      <w:i/>
+                    </w:rPr>
+                  </m:ctrlPr>
+                </m:fPr>
+                <m:num>
+                  <m:r>
+                    <w:rPr>
+                      <w:rFonts w:ascii="Cambria Math" w:hAnsi="Cambria Math"/>
+                    </w:rPr>
+                    <m:t>77-(14+20+8)</m:t>
+                  </m:r>
+                </m:num>
+                <m:den>
+                  <m:r>
+                    <w:rPr>
+                      <w:rFonts w:ascii="Cambria Math" w:hAnsi="Cambria Math"/>
+                    </w:rPr>
+                    <m:t>77</m:t>
+                  </m:r>
+                </m:den>
+              </m:f>
+            </m:e>
+          </m:d>
+          <m:r>
+            <w:rPr>
+              <w:rFonts w:ascii="Cambria Math" w:hAnsi="Cambria Math"/>
+            </w:rPr>
+            <m:t>×100</m:t>
+          </m:r>
+          <m:r>
+            <w:rPr>
+              <w:rFonts w:ascii="Cambria Math" w:hAnsi="Cambria Math"/>
+            </w:rPr>
+            <m:t>=</m:t>
+          </m:r>
+          <m:d>
+            <m:dPr>
+              <m:ctrlPr>
+                <w:rPr>
+                  <w:rFonts w:ascii="Cambria Math" w:hAnsi="Cambria Math"/>
+                  <w:i/>
+                </w:rPr>
+              </m:ctrlPr>
+            </m:dPr>
+            <m:e>
+              <m:f>
+                <m:fPr>
+                  <m:ctrlPr>
+                    <w:rPr>
+                      <w:rFonts w:ascii="Cambria Math" w:hAnsi="Cambria Math"/>
+                      <w:i/>
+                    </w:rPr>
+                  </m:ctrlPr>
+                </m:fPr>
+                <m:num>
+                  <m:r>
+                    <w:rPr>
+                      <w:rFonts w:ascii="Cambria Math" w:hAnsi="Cambria Math"/>
+                    </w:rPr>
+                    <m:t>35</m:t>
+                  </m:r>
+                </m:num>
+                <m:den>
+                  <m:r>
+                    <w:rPr>
+                      <w:rFonts w:ascii="Cambria Math" w:hAnsi="Cambria Math"/>
+                    </w:rPr>
+                    <m:t>77</m:t>
+                  </m:r>
+                </m:den>
+              </m:f>
+            </m:e>
+          </m:d>
+          <m:r>
+            <w:rPr>
+              <w:rFonts w:ascii="Cambria Math" w:hAnsi="Cambria Math"/>
+            </w:rPr>
+            <m:t>×100≈45.45%</m:t>
+          </m:r>
+        </m:oMath>
+      </m:oMathPara>
     </w:p>
     <w:p>
       <w:pPr>
@@ -436,6 +738,68 @@
     </w:p>
     <w:p>
       <w:pPr>
+        <w:jc w:val="center"/>
+      </w:pPr>
+      <w:r>
+        <w:drawing>
+          <wp:anchor distT="0" distB="0" distL="114300" distR="114300" simplePos="0" relativeHeight="251658240" behindDoc="0" locked="0" layoutInCell="1" allowOverlap="1" wp14:anchorId="0ACD595C" wp14:editId="08E6F4A8">
+            <wp:simplePos x="0" y="0"/>
+            <wp:positionH relativeFrom="column">
+              <wp:posOffset>-1962</wp:posOffset>
+            </wp:positionH>
+            <wp:positionV relativeFrom="paragraph">
+              <wp:posOffset>502</wp:posOffset>
+            </wp:positionV>
+            <wp:extent cx="5400040" cy="3754120"/>
+            <wp:effectExtent l="0" t="0" r="0" b="0"/>
+            <wp:wrapSquare wrapText="bothSides"/>
+            <wp:docPr id="1935940298" name="Imagen 1" descr="Interfaz de usuario gráfica, Texto&#10;&#10;Descripción generada automáticamente"/>
+            <wp:cNvGraphicFramePr>
+              <a:graphicFrameLocks xmlns:a="http://schemas.openxmlformats.org/drawingml/2006/main" noChangeAspect="1"/>
+            </wp:cNvGraphicFramePr>
+            <a:graphic xmlns:a="http://schemas.openxmlformats.org/drawingml/2006/main">
+              <a:graphicData uri="http://schemas.openxmlformats.org/drawingml/2006/picture">
+                <pic:pic xmlns:pic="http://schemas.openxmlformats.org/drawingml/2006/picture">
+                  <pic:nvPicPr>
+                    <pic:cNvPr id="1935940298" name="Imagen 1" descr="Interfaz de usuario gráfica, Texto&#10;&#10;Descripción generada automáticamente"/>
+                    <pic:cNvPicPr/>
+                  </pic:nvPicPr>
+                  <pic:blipFill>
+                    <a:blip r:embed="rId9">
+                      <a:extLst>
+                        <a:ext uri="{28A0092B-C50C-407E-A947-70E740481C1C}">
+                          <a14:useLocalDpi xmlns:a14="http://schemas.microsoft.com/office/drawing/2010/main" val="0"/>
+                        </a:ext>
+                      </a:extLst>
+                    </a:blip>
+                    <a:stretch>
+                      <a:fillRect/>
+                    </a:stretch>
+                  </pic:blipFill>
+                  <pic:spPr>
+                    <a:xfrm>
+                      <a:off x="0" y="0"/>
+                      <a:ext cx="5400040" cy="3754120"/>
+                    </a:xfrm>
+                    <a:prstGeom prst="rect">
+                      <a:avLst/>
+                    </a:prstGeom>
+                  </pic:spPr>
+                </pic:pic>
+              </a:graphicData>
+            </a:graphic>
+            <wp14:sizeRelH relativeFrom="page">
+              <wp14:pctWidth>0</wp14:pctWidth>
+            </wp14:sizeRelH>
+            <wp14:sizeRelV relativeFrom="page">
+              <wp14:pctHeight>0</wp14:pctHeight>
+            </wp14:sizeRelV>
+          </wp:anchor>
+        </w:drawing>
+      </w:r>
+    </w:p>
+    <w:p>
+      <w:pPr>
         <w:pStyle w:val="Prrafodelista"/>
         <w:numPr>
           <w:ilvl w:val="1"/>
@@ -454,21 +818,40 @@
         <w:t>TCP</w:t>
       </w:r>
       <w:r>
-        <w:t xml:space="preserve">. La cabecera TCP tiene </w:t>
+        <w:t xml:space="preserve">. </w:t>
+      </w:r>
+      <w:r>
+        <w:t xml:space="preserve"> En la captura se observa que el tamaño del mensaje es de </w:t>
       </w:r>
       <w:r>
         <w:rPr>
           <w:b/>
           <w:bCs/>
         </w:rPr>
-        <w:t>20 bytes</w:t>
+        <w:t xml:space="preserve">166 bytes, </w:t>
+      </w:r>
+      <w:r>
+        <w:t>pero l</w:t>
+      </w:r>
+      <w:r>
+        <w:t xml:space="preserve">a cabecera TCP tiene </w:t>
       </w:r>
       <w:r>
         <w:rPr>
           <w:b/>
           <w:bCs/>
         </w:rPr>
-        <w:t>.</w:t>
+        <w:t>20 bytes</w:t>
+      </w:r>
+      <w:r>
+        <w:rPr>
+          <w:b/>
+          <w:bCs/>
+        </w:rPr>
+        <w:t xml:space="preserve"> </w:t>
+      </w:r>
+      <w:r>
+        <w:t>(sin opciones adicionales).</w:t>
       </w:r>
     </w:p>
     <w:p>
@@ -481,6 +864,7 @@
         <w:ind w:left="0"/>
       </w:pPr>
       <w:r>
+        <w:lastRenderedPageBreak/>
         <w:t xml:space="preserve">El segmento viaja dentro de la </w:t>
       </w:r>
       <w:r>
@@ -512,6 +896,657 @@
           <w:numId w:val="1"/>
         </w:numPr>
         <w:ind w:left="0"/>
+      </w:pPr>
+      <w:r>
+        <w:t xml:space="preserve">El tamaño total de la trama es de </w:t>
+      </w:r>
+      <w:r>
+        <w:rPr>
+          <w:b/>
+          <w:bCs/>
+        </w:rPr>
+        <w:t>236 bytes</w:t>
+      </w:r>
+      <w:r>
+        <w:t xml:space="preserve">. Este valor incluye la cabecera Ethernet (14 bytes), la cabecera </w:t>
+      </w:r>
+      <w:proofErr w:type="gramStart"/>
+      <w:r>
+        <w:t>IP,  la</w:t>
+      </w:r>
+      <w:proofErr w:type="gramEnd"/>
+      <w:r>
+        <w:t xml:space="preserve"> cabecera TCP y los datos HTTP.</w:t>
+      </w:r>
+    </w:p>
+    <w:p>
+      <w:pPr>
+        <w:pStyle w:val="Prrafodelista"/>
+        <w:numPr>
+          <w:ilvl w:val="1"/>
+          <w:numId w:val="1"/>
+        </w:numPr>
+        <w:ind w:left="0"/>
+      </w:pPr>
+      <w:r>
+        <w:t>Para calcular la eficiencia de uso (%), utilizaremos la siguiente fórmula:</w:t>
+      </w:r>
+    </w:p>
+    <w:p>
+      <w:pPr>
+        <w:ind w:right="-427"/>
+        <w:rPr>
+          <w:rFonts w:eastAsiaTheme="minorEastAsia"/>
+        </w:rPr>
+      </w:pPr>
+      <m:oMathPara>
+        <m:oMath>
+          <m:r>
+            <m:rPr>
+              <m:nor/>
+            </m:rPr>
+            <w:rPr>
+              <w:rFonts w:ascii="Cambria Math" w:hAnsi="Cambria Math"/>
+            </w:rPr>
+            <m:t>Eficiencia</m:t>
+          </m:r>
+          <m:r>
+            <w:rPr>
+              <w:rFonts w:ascii="Cambria Math" w:hAnsi="Cambria Math"/>
+            </w:rPr>
+            <m:t>=</m:t>
+          </m:r>
+          <m:d>
+            <m:dPr>
+              <m:ctrlPr>
+                <w:rPr>
+                  <w:rFonts w:ascii="Cambria Math" w:hAnsi="Cambria Math"/>
+                  <w:i/>
+                </w:rPr>
+              </m:ctrlPr>
+            </m:dPr>
+            <m:e>
+              <m:f>
+                <m:fPr>
+                  <m:ctrlPr>
+                    <w:rPr>
+                      <w:rFonts w:ascii="Cambria Math" w:hAnsi="Cambria Math"/>
+                      <w:i/>
+                    </w:rPr>
+                  </m:ctrlPr>
+                </m:fPr>
+                <m:num>
+                  <m:r>
+                    <m:rPr>
+                      <m:nor/>
+                    </m:rPr>
+                    <w:rPr>
+                      <w:rFonts w:ascii="Cambria Math" w:hAnsi="Cambria Math"/>
+                    </w:rPr>
+                    <m:t>Tamaño de los datos a nivel de aplicación</m:t>
+                  </m:r>
+                </m:num>
+                <m:den>
+                  <m:r>
+                    <m:rPr>
+                      <m:nor/>
+                    </m:rPr>
+                    <w:rPr>
+                      <w:rFonts w:ascii="Cambria Math" w:hAnsi="Cambria Math"/>
+                    </w:rPr>
+                    <m:t>Tamaño total de la trama</m:t>
+                  </m:r>
+                </m:den>
+              </m:f>
+            </m:e>
+          </m:d>
+          <m:r>
+            <w:rPr>
+              <w:rFonts w:ascii="Cambria Math" w:hAnsi="Cambria Math"/>
+            </w:rPr>
+            <m:t>×100</m:t>
+          </m:r>
+        </m:oMath>
+      </m:oMathPara>
+    </w:p>
+    <w:p>
+      <w:pPr>
+        <w:pStyle w:val="Prrafodelista"/>
+        <w:numPr>
+          <w:ilvl w:val="0"/>
+          <w:numId w:val="2"/>
+        </w:numPr>
+        <w:ind w:right="-427"/>
+      </w:pPr>
+      <w:r>
+        <w:t xml:space="preserve">Datos a nivel de aplicación (DNS): </w:t>
+      </w:r>
+      <w:r>
+        <w:t>166</w:t>
+      </w:r>
+      <w:r>
+        <w:t xml:space="preserve"> bytes</w:t>
+      </w:r>
+    </w:p>
+    <w:p>
+      <w:pPr>
+        <w:pStyle w:val="Prrafodelista"/>
+        <w:numPr>
+          <w:ilvl w:val="0"/>
+          <w:numId w:val="2"/>
+        </w:numPr>
+        <w:ind w:right="-427"/>
+      </w:pPr>
+      <w:r>
+        <w:t>Ethernet: 14 bytes</w:t>
+      </w:r>
+    </w:p>
+    <w:p>
+      <w:pPr>
+        <w:pStyle w:val="Prrafodelista"/>
+        <w:numPr>
+          <w:ilvl w:val="0"/>
+          <w:numId w:val="2"/>
+        </w:numPr>
+        <w:ind w:right="-427"/>
+      </w:pPr>
+      <w:r>
+        <w:t>IP: 20 bytes</w:t>
+      </w:r>
+    </w:p>
+    <w:p>
+      <w:pPr>
+        <w:pStyle w:val="Prrafodelista"/>
+        <w:numPr>
+          <w:ilvl w:val="0"/>
+          <w:numId w:val="2"/>
+        </w:numPr>
+        <w:ind w:right="-427"/>
+      </w:pPr>
+      <w:r>
+        <w:t>TCP</w:t>
+      </w:r>
+      <w:r>
+        <w:t xml:space="preserve">: </w:t>
+      </w:r>
+      <w:r>
+        <w:t>20</w:t>
+      </w:r>
+      <w:r>
+        <w:t xml:space="preserve"> bytes</w:t>
+      </w:r>
+    </w:p>
+    <w:p>
+      <w:pPr>
+        <w:ind w:right="-427"/>
+        <w:rPr>
+          <w:rFonts w:eastAsiaTheme="minorEastAsia"/>
+        </w:rPr>
+      </w:pPr>
+      <m:oMathPara>
+        <m:oMath>
+          <m:r>
+            <m:rPr>
+              <m:nor/>
+            </m:rPr>
+            <w:rPr>
+              <w:rFonts w:ascii="Cambria Math" w:hAnsi="Cambria Math"/>
+            </w:rPr>
+            <m:t>Eficiencia</m:t>
+          </m:r>
+          <m:r>
+            <w:rPr>
+              <w:rFonts w:ascii="Cambria Math" w:hAnsi="Cambria Math"/>
+            </w:rPr>
+            <m:t>=</m:t>
+          </m:r>
+          <m:d>
+            <m:dPr>
+              <m:ctrlPr>
+                <w:rPr>
+                  <w:rFonts w:ascii="Cambria Math" w:hAnsi="Cambria Math"/>
+                  <w:i/>
+                </w:rPr>
+              </m:ctrlPr>
+            </m:dPr>
+            <m:e>
+              <m:f>
+                <m:fPr>
+                  <m:ctrlPr>
+                    <w:rPr>
+                      <w:rFonts w:ascii="Cambria Math" w:hAnsi="Cambria Math"/>
+                      <w:i/>
+                    </w:rPr>
+                  </m:ctrlPr>
+                </m:fPr>
+                <m:num>
+                  <m:r>
+                    <w:rPr>
+                      <w:rFonts w:ascii="Cambria Math" w:hAnsi="Cambria Math"/>
+                    </w:rPr>
+                    <m:t>166</m:t>
+                  </m:r>
+                </m:num>
+                <m:den>
+                  <m:r>
+                    <w:rPr>
+                      <w:rFonts w:ascii="Cambria Math" w:hAnsi="Cambria Math"/>
+                    </w:rPr>
+                    <m:t>236</m:t>
+                  </m:r>
+                </m:den>
+              </m:f>
+            </m:e>
+          </m:d>
+          <m:r>
+            <w:rPr>
+              <w:rFonts w:ascii="Cambria Math" w:hAnsi="Cambria Math"/>
+            </w:rPr>
+            <m:t>×100≈</m:t>
+          </m:r>
+          <m:r>
+            <w:rPr>
+              <w:rFonts w:ascii="Cambria Math" w:hAnsi="Cambria Math"/>
+            </w:rPr>
+            <m:t>70.34</m:t>
+          </m:r>
+          <m:r>
+            <w:rPr>
+              <w:rFonts w:ascii="Cambria Math" w:hAnsi="Cambria Math"/>
+            </w:rPr>
+            <m:t>%</m:t>
+          </m:r>
+        </m:oMath>
+      </m:oMathPara>
+    </w:p>
+    <w:p>
+      <w:pPr>
+        <w:pStyle w:val="Prrafodelista"/>
+        <w:numPr>
+          <w:ilvl w:val="0"/>
+          <w:numId w:val="1"/>
+        </w:numPr>
+        <w:ind w:left="-426" w:right="-427"/>
+        <w:rPr>
+          <w:rFonts w:eastAsiaTheme="minorEastAsia"/>
+        </w:rPr>
+      </w:pPr>
+      <w:r>
+        <w:rPr>
+          <w:rFonts w:eastAsiaTheme="minorEastAsia"/>
+        </w:rPr>
+        <w:t>En función de los resultados que obtengas en las preguntas anteriores, ¿podrías afirmar cuál de los dos casos es más eficiente desde el punto de vista del porcentaje de datos útiles enviados?</w:t>
+      </w:r>
+    </w:p>
+    <w:p>
+      <w:pPr>
+        <w:ind w:right="-427"/>
+        <w:rPr>
+          <w:rFonts w:eastAsiaTheme="minorEastAsia"/>
+        </w:rPr>
+      </w:pPr>
+      <w:r>
+        <w:rPr>
+          <w:rFonts w:eastAsiaTheme="minorEastAsia"/>
+        </w:rPr>
+        <w:t>La trama HTTP es más eficiente desde el punto de vista del porcentaje de datos útiles enviados. Esto se debe a que, en el caso del tráfico HTTP, la proporción de datos de aplicación respecto al tamaño total de la trama es mayor, lo que implica un menor porcentaje de bytes destinados a las cabeceras.</w:t>
+      </w:r>
+    </w:p>
+    <w:p>
+      <w:pPr>
+        <w:pStyle w:val="Prrafodelista"/>
+        <w:numPr>
+          <w:ilvl w:val="0"/>
+          <w:numId w:val="1"/>
+        </w:numPr>
+        <w:ind w:left="-426" w:right="-427"/>
+        <w:rPr>
+          <w:rFonts w:eastAsiaTheme="minorEastAsia"/>
+        </w:rPr>
+      </w:pPr>
+      <w:r>
+        <w:rPr>
+          <w:rFonts w:eastAsiaTheme="minorEastAsia"/>
+        </w:rPr>
+        <w:t>Dada una arquitectura de red, reflexiona brevemente sobre las implicaciones derivadas de tener un número determinado de capas. Por ejemplo, ¿crees que a mayor número de capas siempre habrá un mayor número de bytes de cabecera?</w:t>
+      </w:r>
+    </w:p>
+    <w:p>
+      <w:pPr>
+        <w:ind w:right="-427"/>
+        <w:rPr>
+          <w:rFonts w:eastAsiaTheme="minorEastAsia"/>
+        </w:rPr>
+      </w:pPr>
+      <w:r>
+        <w:rPr>
+          <w:rFonts w:eastAsiaTheme="minorEastAsia"/>
+        </w:rPr>
+        <w:t>U</w:t>
+      </w:r>
+      <w:r>
+        <w:rPr>
+          <w:rFonts w:eastAsiaTheme="minorEastAsia"/>
+        </w:rPr>
+        <w:t xml:space="preserve">n mayor número de capas tiende a aumentar la cantidad de bytes de cabecera, pero este es un </w:t>
+      </w:r>
+      <w:r>
+        <w:rPr>
+          <w:rFonts w:eastAsiaTheme="minorEastAsia"/>
+          <w:b/>
+          <w:bCs/>
+        </w:rPr>
+        <w:t>compromiso necesario</w:t>
+      </w:r>
+      <w:r>
+        <w:rPr>
+          <w:rFonts w:eastAsiaTheme="minorEastAsia"/>
+        </w:rPr>
+        <w:t xml:space="preserve"> para garantizar la </w:t>
+      </w:r>
+      <w:r>
+        <w:rPr>
+          <w:rFonts w:eastAsiaTheme="minorEastAsia"/>
+          <w:b/>
+          <w:bCs/>
+        </w:rPr>
+        <w:t>funcionalidad</w:t>
+      </w:r>
+      <w:r>
+        <w:rPr>
+          <w:rFonts w:eastAsiaTheme="minorEastAsia"/>
+        </w:rPr>
+        <w:t xml:space="preserve">, </w:t>
+      </w:r>
+      <w:r>
+        <w:rPr>
+          <w:rFonts w:eastAsiaTheme="minorEastAsia"/>
+          <w:b/>
+          <w:bCs/>
+        </w:rPr>
+        <w:t>modularidad</w:t>
+      </w:r>
+      <w:r>
+        <w:rPr>
+          <w:rFonts w:eastAsiaTheme="minorEastAsia"/>
+        </w:rPr>
+        <w:t xml:space="preserve">, y </w:t>
+      </w:r>
+      <w:r>
+        <w:rPr>
+          <w:rFonts w:eastAsiaTheme="minorEastAsia"/>
+          <w:b/>
+          <w:bCs/>
+        </w:rPr>
+        <w:t>escalabilidad</w:t>
+      </w:r>
+      <w:r>
+        <w:rPr>
+          <w:rFonts w:eastAsiaTheme="minorEastAsia"/>
+        </w:rPr>
+        <w:t xml:space="preserve"> de la red. Aunque este incremento en la sobrecarga puede reducir la eficiencia de transmisión en términos de bytes útiles, aporta beneficios importantes en términos de flexibilidad, facilidad de mantenimiento, y capacidad para adaptarse a diferentes entornos de red.</w:t>
+      </w:r>
+    </w:p>
+    <w:p>
+      <w:pPr>
+        <w:pStyle w:val="Prrafodelista"/>
+        <w:numPr>
+          <w:ilvl w:val="0"/>
+          <w:numId w:val="1"/>
+        </w:numPr>
+        <w:ind w:left="-426" w:right="-427"/>
+        <w:rPr>
+          <w:rFonts w:eastAsiaTheme="minorEastAsia"/>
+        </w:rPr>
+      </w:pPr>
+      <w:r>
+        <w:rPr>
+          <w:rFonts w:eastAsiaTheme="minorEastAsia"/>
+        </w:rPr>
+        <w:t xml:space="preserve">Finalmente, ¿crees que un </w:t>
+      </w:r>
+      <w:proofErr w:type="spellStart"/>
+      <w:r>
+        <w:rPr>
+          <w:rFonts w:eastAsiaTheme="minorEastAsia"/>
+        </w:rPr>
+        <w:t>router</w:t>
+      </w:r>
+      <w:proofErr w:type="spellEnd"/>
+      <w:r>
+        <w:rPr>
+          <w:rFonts w:eastAsiaTheme="minorEastAsia"/>
+        </w:rPr>
+        <w:t xml:space="preserve"> necesita acceder a los datos a nivel aplicación (por ejemplo a los mensajes HTTP) para hacer su trabajo? ¿Podrías citar algún tipo de analogía similar relacionada con el transporte de información (no necesariamente en Internet) para reafirmar tu respuesta?</w:t>
+      </w:r>
+    </w:p>
+    <w:p>
+      <w:pPr>
+        <w:ind w:right="-427"/>
+        <w:rPr>
+          <w:rFonts w:eastAsiaTheme="minorEastAsia"/>
+        </w:rPr>
+      </w:pPr>
+      <w:r>
+        <w:rPr>
+          <w:rFonts w:eastAsiaTheme="minorEastAsia"/>
+        </w:rPr>
+        <w:t xml:space="preserve">No, un </w:t>
+      </w:r>
+      <w:proofErr w:type="spellStart"/>
+      <w:r>
+        <w:rPr>
+          <w:rFonts w:eastAsiaTheme="minorEastAsia"/>
+        </w:rPr>
+        <w:t>router</w:t>
+      </w:r>
+      <w:proofErr w:type="spellEnd"/>
+      <w:r>
+        <w:rPr>
+          <w:rFonts w:eastAsiaTheme="minorEastAsia"/>
+        </w:rPr>
+        <w:t xml:space="preserve"> no necesita acceder a los datos del nivel de aplicación, como los mensajes HTTP, para hacer su trabajo.</w:t>
+      </w:r>
+      <w:r>
+        <w:rPr>
+          <w:rFonts w:eastAsiaTheme="minorEastAsia"/>
+        </w:rPr>
+        <w:t xml:space="preserve"> </w:t>
+      </w:r>
+      <w:r>
+        <w:rPr>
+          <w:rFonts w:eastAsiaTheme="minorEastAsia"/>
+        </w:rPr>
+        <w:t xml:space="preserve">El </w:t>
+      </w:r>
+      <w:proofErr w:type="spellStart"/>
+      <w:r>
+        <w:rPr>
+          <w:rFonts w:eastAsiaTheme="minorEastAsia"/>
+        </w:rPr>
+        <w:t>router</w:t>
+      </w:r>
+      <w:proofErr w:type="spellEnd"/>
+      <w:r>
+        <w:rPr>
+          <w:rFonts w:eastAsiaTheme="minorEastAsia"/>
+        </w:rPr>
+        <w:t xml:space="preserve"> solo necesita información contenida en la cabecera de la capa de red (principalmente la dirección IP de destino), junto con algunas otras informaciones de control, para determinar el mejor camino para el paquete a través de la red.</w:t>
+      </w:r>
+    </w:p>
+    <w:p>
+      <w:pPr>
+        <w:ind w:right="-427"/>
+        <w:rPr>
+          <w:rFonts w:eastAsiaTheme="minorEastAsia"/>
+        </w:rPr>
+      </w:pPr>
+      <w:r>
+        <w:rPr>
+          <w:rFonts w:eastAsiaTheme="minorEastAsia"/>
+        </w:rPr>
+        <w:t>Una analogía adecuada para entender esto sería:</w:t>
+      </w:r>
+    </w:p>
+    <w:p>
+      <w:pPr>
+        <w:numPr>
+          <w:ilvl w:val="0"/>
+          <w:numId w:val="3"/>
+        </w:numPr>
+        <w:ind w:right="-427"/>
+        <w:rPr>
+          <w:rFonts w:eastAsiaTheme="minorEastAsia"/>
+        </w:rPr>
+      </w:pPr>
+      <w:r>
+        <w:rPr>
+          <w:rFonts w:eastAsiaTheme="minorEastAsia"/>
+        </w:rPr>
+        <w:lastRenderedPageBreak/>
+        <w:t xml:space="preserve">Imagina que tienes un </w:t>
+      </w:r>
+      <w:r>
+        <w:rPr>
+          <w:rFonts w:eastAsiaTheme="minorEastAsia"/>
+          <w:b/>
+          <w:bCs/>
+        </w:rPr>
+        <w:t>servicio postal</w:t>
+      </w:r>
+      <w:r>
+        <w:rPr>
+          <w:rFonts w:eastAsiaTheme="minorEastAsia"/>
+        </w:rPr>
+        <w:t>. Supongamos que deseas enviar una carta desde una ciudad a otra.</w:t>
+      </w:r>
+    </w:p>
+    <w:p>
+      <w:pPr>
+        <w:numPr>
+          <w:ilvl w:val="0"/>
+          <w:numId w:val="3"/>
+        </w:numPr>
+        <w:ind w:right="-427"/>
+        <w:rPr>
+          <w:rFonts w:eastAsiaTheme="minorEastAsia"/>
+        </w:rPr>
+      </w:pPr>
+      <w:r>
+        <w:rPr>
+          <w:rFonts w:eastAsiaTheme="minorEastAsia"/>
+        </w:rPr>
+        <w:t xml:space="preserve">El </w:t>
+      </w:r>
+      <w:r>
+        <w:rPr>
+          <w:rFonts w:eastAsiaTheme="minorEastAsia"/>
+          <w:b/>
+          <w:bCs/>
+        </w:rPr>
+        <w:t>cartero</w:t>
+      </w:r>
+      <w:r>
+        <w:rPr>
+          <w:rFonts w:eastAsiaTheme="minorEastAsia"/>
+        </w:rPr>
+        <w:t xml:space="preserve"> o </w:t>
+      </w:r>
+      <w:r>
+        <w:rPr>
+          <w:rFonts w:eastAsiaTheme="minorEastAsia"/>
+          <w:b/>
+          <w:bCs/>
+        </w:rPr>
+        <w:t>sistema postal</w:t>
+      </w:r>
+      <w:r>
+        <w:rPr>
+          <w:rFonts w:eastAsiaTheme="minorEastAsia"/>
+        </w:rPr>
+        <w:t xml:space="preserve"> (el equivalente al </w:t>
+      </w:r>
+      <w:proofErr w:type="spellStart"/>
+      <w:r>
+        <w:rPr>
+          <w:rFonts w:eastAsiaTheme="minorEastAsia"/>
+        </w:rPr>
+        <w:t>router</w:t>
+      </w:r>
+      <w:proofErr w:type="spellEnd"/>
+      <w:r>
+        <w:rPr>
+          <w:rFonts w:eastAsiaTheme="minorEastAsia"/>
+        </w:rPr>
+        <w:t xml:space="preserve">) solo necesita ver la </w:t>
+      </w:r>
+      <w:r>
+        <w:rPr>
+          <w:rFonts w:eastAsiaTheme="minorEastAsia"/>
+          <w:b/>
+          <w:bCs/>
+        </w:rPr>
+        <w:t>dirección</w:t>
+      </w:r>
+      <w:r>
+        <w:rPr>
+          <w:rFonts w:eastAsiaTheme="minorEastAsia"/>
+        </w:rPr>
+        <w:t xml:space="preserve"> escrita en el sobre (similar a la dirección IP en la cabecera de la capa de red). El cartero no necesita abrir la carta para ver su contenido (equivalente a los datos de la aplicación como HTTP).</w:t>
+      </w:r>
+    </w:p>
+    <w:p>
+      <w:pPr>
+        <w:numPr>
+          <w:ilvl w:val="0"/>
+          <w:numId w:val="3"/>
+        </w:numPr>
+        <w:ind w:right="-427"/>
+        <w:rPr>
+          <w:rFonts w:eastAsiaTheme="minorEastAsia"/>
+        </w:rPr>
+      </w:pPr>
+      <w:r>
+        <w:rPr>
+          <w:rFonts w:eastAsiaTheme="minorEastAsia"/>
+        </w:rPr>
+        <w:t>El contenido de la carta es irrelevante para el cartero porque su trabajo es únicamente entregar el sobre al destinatario correcto basándose en la dirección.</w:t>
+      </w:r>
+    </w:p>
+    <w:p>
+      <w:pPr>
+        <w:ind w:right="-427"/>
+        <w:rPr>
+          <w:rFonts w:eastAsiaTheme="minorEastAsia"/>
+        </w:rPr>
+      </w:pPr>
+      <w:r>
+        <w:rPr>
+          <w:rFonts w:eastAsiaTheme="minorEastAsia"/>
+        </w:rPr>
+        <w:t xml:space="preserve">De forma similar, el </w:t>
+      </w:r>
+      <w:proofErr w:type="spellStart"/>
+      <w:r>
+        <w:rPr>
+          <w:rFonts w:eastAsiaTheme="minorEastAsia"/>
+        </w:rPr>
+        <w:t>router</w:t>
+      </w:r>
+      <w:proofErr w:type="spellEnd"/>
+      <w:r>
+        <w:rPr>
+          <w:rFonts w:eastAsiaTheme="minorEastAsia"/>
+        </w:rPr>
+        <w:t xml:space="preserve"> se centra únicamente en la información de direccionamiento de los paquetes, sin preocuparse por el contenido de los mismos, lo cual está en capas más altas (como la capa de aplicación).</w:t>
+      </w:r>
+    </w:p>
+    <w:p>
+      <w:pPr>
+        <w:ind w:right="-427"/>
+        <w:rPr>
+          <w:rFonts w:eastAsiaTheme="minorEastAsia"/>
+        </w:rPr>
       </w:pPr>
     </w:p>
     <w:sectPr>
@@ -527,6 +1562,267 @@
 <file path=word/numbering.xml><?xml version="1.0" encoding="utf-8"?>
 <w:numbering xmlns:wpc="http://schemas.microsoft.com/office/word/2010/wordprocessingCanvas" xmlns:cx="http://schemas.microsoft.com/office/drawing/2014/chartex" xmlns:cx1="http://schemas.microsoft.com/office/drawing/2015/9/8/chartex" xmlns:cx2="http://schemas.microsoft.com/office/drawing/2015/10/21/chartex" xmlns:cx3="http://schemas.microsoft.com/office/drawing/2016/5/9/chartex" xmlns:cx4="http://schemas.microsoft.com/office/drawing/2016/5/10/chartex" xmlns:cx5="http://schemas.microsoft.com/office/drawing/2016/5/11/chartex" xmlns:cx6="http://schemas.microsoft.com/office/drawing/2016/5/12/chartex" xmlns:cx7="http://schemas.microsoft.com/office/drawing/2016/5/13/chartex" xmlns:cx8="http://schemas.microsoft.com/office/drawing/2016/5/14/chartex" xmlns:mc="http://schemas.openxmlformats.org/markup-compatibility/2006" xmlns:aink="http://schemas.microsoft.com/office/drawing/2016/ink" xmlns:am3d="http://schemas.microsoft.com/office/drawing/2017/model3d" xmlns:o="urn:schemas-microsoft-com:office:office" xmlns:oel="http://schemas.microsoft.com/office/2019/extlst" xmlns:r="http://schemas.openxmlformats.org/officeDocument/2006/relationships" xmlns:m="http://schemas.openxmlformats.org/officeDocument/2006/math" xmlns:v="urn:schemas-microsoft-com:vml" xmlns:wp14="http://schemas.microsoft.com/office/word/2010/wordprocessingDrawing" xmlns:wp="http://schemas.openxmlformats.org/drawingml/2006/wordprocessingDrawing" xmlns:w10="urn:schemas-microsoft-com:office:word" xmlns:w="http://schemas.openxmlformats.org/wordprocessingml/2006/main" xmlns:w14="http://schemas.microsoft.com/office/word/2010/wordml" xmlns:w15="http://schemas.microsoft.com/office/word/2012/wordml" xmlns:w16cex="http://schemas.microsoft.com/office/word/2018/wordml/cex" xmlns:w16cid="http://schemas.microsoft.com/office/word/2016/wordml/cid" xmlns:w16="http://schemas.microsoft.com/office/word/2018/wordml" xmlns:w16du="http://schemas.microsoft.com/office/word/2023/wordml/word16du" xmlns:w16sdtdh="http://schemas.microsoft.com/office/word/2020/wordml/sdtdatahash" xmlns:w16se="http://schemas.microsoft.com/office/word/2015/wordml/symex" xmlns:wpg="http://schemas.microsoft.com/office/word/2010/wordprocessingGroup" xmlns:wpi="http://schemas.microsoft.com/office/word/2010/wordprocessingInk" xmlns:wne="http://schemas.microsoft.com/office/word/2006/wordml" xmlns:wps="http://schemas.microsoft.com/office/word/2010/wordprocessingShape" mc:Ignorable="w14 w15 w16se w16cid w16 w16cex w16sdtdh w16du wp14">
   <w:abstractNum w:abstractNumId="0" w15:restartNumberingAfterBreak="0">
+    <w:nsid w:val="32B33A02"/>
+    <w:multiLevelType w:val="hybridMultilevel"/>
+    <w:tmpl w:val="2E060060"/>
+    <w:lvl w:ilvl="0" w:tplc="A00C5C7A">
+      <w:numFmt w:val="bullet"/>
+      <w:lvlText w:val="-"/>
+      <w:lvlJc w:val="left"/>
+      <w:pPr>
+        <w:ind w:left="720" w:hanging="360"/>
+      </w:pPr>
+      <w:rPr>
+        <w:rFonts w:ascii="Aptos" w:eastAsiaTheme="minorHAnsi" w:hAnsi="Aptos" w:cstheme="minorBidi" w:hint="default"/>
+      </w:rPr>
+    </w:lvl>
+    <w:lvl w:ilvl="1" w:tplc="0C0A0003" w:tentative="1">
+      <w:start w:val="1"/>
+      <w:numFmt w:val="bullet"/>
+      <w:lvlText w:val="o"/>
+      <w:lvlJc w:val="left"/>
+      <w:pPr>
+        <w:ind w:left="1440" w:hanging="360"/>
+      </w:pPr>
+      <w:rPr>
+        <w:rFonts w:ascii="Courier New" w:hAnsi="Courier New" w:cs="Courier New" w:hint="default"/>
+      </w:rPr>
+    </w:lvl>
+    <w:lvl w:ilvl="2" w:tplc="0C0A0005" w:tentative="1">
+      <w:start w:val="1"/>
+      <w:numFmt w:val="bullet"/>
+      <w:lvlText w:val=""/>
+      <w:lvlJc w:val="left"/>
+      <w:pPr>
+        <w:ind w:left="2160" w:hanging="360"/>
+      </w:pPr>
+      <w:rPr>
+        <w:rFonts w:ascii="Wingdings" w:hAnsi="Wingdings" w:hint="default"/>
+      </w:rPr>
+    </w:lvl>
+    <w:lvl w:ilvl="3" w:tplc="0C0A0001" w:tentative="1">
+      <w:start w:val="1"/>
+      <w:numFmt w:val="bullet"/>
+      <w:lvlText w:val=""/>
+      <w:lvlJc w:val="left"/>
+      <w:pPr>
+        <w:ind w:left="2880" w:hanging="360"/>
+      </w:pPr>
+      <w:rPr>
+        <w:rFonts w:ascii="Symbol" w:hAnsi="Symbol" w:hint="default"/>
+      </w:rPr>
+    </w:lvl>
+    <w:lvl w:ilvl="4" w:tplc="0C0A0003" w:tentative="1">
+      <w:start w:val="1"/>
+      <w:numFmt w:val="bullet"/>
+      <w:lvlText w:val="o"/>
+      <w:lvlJc w:val="left"/>
+      <w:pPr>
+        <w:ind w:left="3600" w:hanging="360"/>
+      </w:pPr>
+      <w:rPr>
+        <w:rFonts w:ascii="Courier New" w:hAnsi="Courier New" w:cs="Courier New" w:hint="default"/>
+      </w:rPr>
+    </w:lvl>
+    <w:lvl w:ilvl="5" w:tplc="0C0A0005" w:tentative="1">
+      <w:start w:val="1"/>
+      <w:numFmt w:val="bullet"/>
+      <w:lvlText w:val=""/>
+      <w:lvlJc w:val="left"/>
+      <w:pPr>
+        <w:ind w:left="4320" w:hanging="360"/>
+      </w:pPr>
+      <w:rPr>
+        <w:rFonts w:ascii="Wingdings" w:hAnsi="Wingdings" w:hint="default"/>
+      </w:rPr>
+    </w:lvl>
+    <w:lvl w:ilvl="6" w:tplc="0C0A0001" w:tentative="1">
+      <w:start w:val="1"/>
+      <w:numFmt w:val="bullet"/>
+      <w:lvlText w:val=""/>
+      <w:lvlJc w:val="left"/>
+      <w:pPr>
+        <w:ind w:left="5040" w:hanging="360"/>
+      </w:pPr>
+      <w:rPr>
+        <w:rFonts w:ascii="Symbol" w:hAnsi="Symbol" w:hint="default"/>
+      </w:rPr>
+    </w:lvl>
+    <w:lvl w:ilvl="7" w:tplc="0C0A0003" w:tentative="1">
+      <w:start w:val="1"/>
+      <w:numFmt w:val="bullet"/>
+      <w:lvlText w:val="o"/>
+      <w:lvlJc w:val="left"/>
+      <w:pPr>
+        <w:ind w:left="5760" w:hanging="360"/>
+      </w:pPr>
+      <w:rPr>
+        <w:rFonts w:ascii="Courier New" w:hAnsi="Courier New" w:cs="Courier New" w:hint="default"/>
+      </w:rPr>
+    </w:lvl>
+    <w:lvl w:ilvl="8" w:tplc="0C0A0005" w:tentative="1">
+      <w:start w:val="1"/>
+      <w:numFmt w:val="bullet"/>
+      <w:lvlText w:val=""/>
+      <w:lvlJc w:val="left"/>
+      <w:pPr>
+        <w:ind w:left="6480" w:hanging="360"/>
+      </w:pPr>
+      <w:rPr>
+        <w:rFonts w:ascii="Wingdings" w:hAnsi="Wingdings" w:hint="default"/>
+      </w:rPr>
+    </w:lvl>
+  </w:abstractNum>
+  <w:abstractNum w:abstractNumId="1" w15:restartNumberingAfterBreak="0">
+    <w:nsid w:val="5F127A8A"/>
+    <w:multiLevelType w:val="multilevel"/>
+    <w:tmpl w:val="B832D754"/>
+    <w:lvl w:ilvl="0">
+      <w:start w:val="1"/>
+      <w:numFmt w:val="bullet"/>
+      <w:lvlText w:val=""/>
+      <w:lvlJc w:val="left"/>
+      <w:pPr>
+        <w:tabs>
+          <w:tab w:val="num" w:pos="720"/>
+        </w:tabs>
+        <w:ind w:left="720" w:hanging="360"/>
+      </w:pPr>
+      <w:rPr>
+        <w:rFonts w:ascii="Symbol" w:hAnsi="Symbol" w:hint="default"/>
+        <w:sz w:val="20"/>
+      </w:rPr>
+    </w:lvl>
+    <w:lvl w:ilvl="1" w:tentative="1">
+      <w:start w:val="1"/>
+      <w:numFmt w:val="bullet"/>
+      <w:lvlText w:val="o"/>
+      <w:lvlJc w:val="left"/>
+      <w:pPr>
+        <w:tabs>
+          <w:tab w:val="num" w:pos="1440"/>
+        </w:tabs>
+        <w:ind w:left="1440" w:hanging="360"/>
+      </w:pPr>
+      <w:rPr>
+        <w:rFonts w:ascii="Courier New" w:hAnsi="Courier New" w:hint="default"/>
+        <w:sz w:val="20"/>
+      </w:rPr>
+    </w:lvl>
+    <w:lvl w:ilvl="2" w:tentative="1">
+      <w:start w:val="1"/>
+      <w:numFmt w:val="bullet"/>
+      <w:lvlText w:val=""/>
+      <w:lvlJc w:val="left"/>
+      <w:pPr>
+        <w:tabs>
+          <w:tab w:val="num" w:pos="2160"/>
+        </w:tabs>
+        <w:ind w:left="2160" w:hanging="360"/>
+      </w:pPr>
+      <w:rPr>
+        <w:rFonts w:ascii="Wingdings" w:hAnsi="Wingdings" w:hint="default"/>
+        <w:sz w:val="20"/>
+      </w:rPr>
+    </w:lvl>
+    <w:lvl w:ilvl="3" w:tentative="1">
+      <w:start w:val="1"/>
+      <w:numFmt w:val="bullet"/>
+      <w:lvlText w:val=""/>
+      <w:lvlJc w:val="left"/>
+      <w:pPr>
+        <w:tabs>
+          <w:tab w:val="num" w:pos="2880"/>
+        </w:tabs>
+        <w:ind w:left="2880" w:hanging="360"/>
+      </w:pPr>
+      <w:rPr>
+        <w:rFonts w:ascii="Wingdings" w:hAnsi="Wingdings" w:hint="default"/>
+        <w:sz w:val="20"/>
+      </w:rPr>
+    </w:lvl>
+    <w:lvl w:ilvl="4" w:tentative="1">
+      <w:start w:val="1"/>
+      <w:numFmt w:val="bullet"/>
+      <w:lvlText w:val=""/>
+      <w:lvlJc w:val="left"/>
+      <w:pPr>
+        <w:tabs>
+          <w:tab w:val="num" w:pos="3600"/>
+        </w:tabs>
+        <w:ind w:left="3600" w:hanging="360"/>
+      </w:pPr>
+      <w:rPr>
+        <w:rFonts w:ascii="Wingdings" w:hAnsi="Wingdings" w:hint="default"/>
+        <w:sz w:val="20"/>
+      </w:rPr>
+    </w:lvl>
+    <w:lvl w:ilvl="5" w:tentative="1">
+      <w:start w:val="1"/>
+      <w:numFmt w:val="bullet"/>
+      <w:lvlText w:val=""/>
+      <w:lvlJc w:val="left"/>
+      <w:pPr>
+        <w:tabs>
+          <w:tab w:val="num" w:pos="4320"/>
+        </w:tabs>
+        <w:ind w:left="4320" w:hanging="360"/>
+      </w:pPr>
+      <w:rPr>
+        <w:rFonts w:ascii="Wingdings" w:hAnsi="Wingdings" w:hint="default"/>
+        <w:sz w:val="20"/>
+      </w:rPr>
+    </w:lvl>
+    <w:lvl w:ilvl="6" w:tentative="1">
+      <w:start w:val="1"/>
+      <w:numFmt w:val="bullet"/>
+      <w:lvlText w:val=""/>
+      <w:lvlJc w:val="left"/>
+      <w:pPr>
+        <w:tabs>
+          <w:tab w:val="num" w:pos="5040"/>
+        </w:tabs>
+        <w:ind w:left="5040" w:hanging="360"/>
+      </w:pPr>
+      <w:rPr>
+        <w:rFonts w:ascii="Wingdings" w:hAnsi="Wingdings" w:hint="default"/>
+        <w:sz w:val="20"/>
+      </w:rPr>
+    </w:lvl>
+    <w:lvl w:ilvl="7" w:tentative="1">
+      <w:start w:val="1"/>
+      <w:numFmt w:val="bullet"/>
+      <w:lvlText w:val=""/>
+      <w:lvlJc w:val="left"/>
+      <w:pPr>
+        <w:tabs>
+          <w:tab w:val="num" w:pos="5760"/>
+        </w:tabs>
+        <w:ind w:left="5760" w:hanging="360"/>
+      </w:pPr>
+      <w:rPr>
+        <w:rFonts w:ascii="Wingdings" w:hAnsi="Wingdings" w:hint="default"/>
+        <w:sz w:val="20"/>
+      </w:rPr>
+    </w:lvl>
+    <w:lvl w:ilvl="8" w:tentative="1">
+      <w:start w:val="1"/>
+      <w:numFmt w:val="bullet"/>
+      <w:lvlText w:val=""/>
+      <w:lvlJc w:val="left"/>
+      <w:pPr>
+        <w:tabs>
+          <w:tab w:val="num" w:pos="6480"/>
+        </w:tabs>
+        <w:ind w:left="6480" w:hanging="360"/>
+      </w:pPr>
+      <w:rPr>
+        <w:rFonts w:ascii="Wingdings" w:hAnsi="Wingdings" w:hint="default"/>
+        <w:sz w:val="20"/>
+      </w:rPr>
+    </w:lvl>
+  </w:abstractNum>
+  <w:abstractNum w:abstractNumId="2" w15:restartNumberingAfterBreak="0">
     <w:nsid w:val="6AC5541B"/>
     <w:multiLevelType w:val="hybridMultilevel"/>
     <w:tmpl w:val="50D0D090"/>
@@ -619,7 +1915,13 @@
     </w:lvl>
   </w:abstractNum>
   <w:num w:numId="1" w16cid:durableId="2082479488">
+    <w:abstractNumId w:val="2"/>
+  </w:num>
+  <w:num w:numId="2" w16cid:durableId="1503545440">
     <w:abstractNumId w:val="0"/>
+  </w:num>
+  <w:num w:numId="3" w16cid:durableId="895314569">
+    <w:abstractNumId w:val="1"/>
   </w:num>
 </w:numbering>
 </file>
@@ -1024,7 +2326,7 @@
   <w:style w:type="paragraph" w:default="1" w:styleId="Normal">
     <w:name w:val="Normal"/>
     <w:qFormat/>
-    <w:rsid w:val="00813233"/>
+    <w:rsid w:val="00296206"/>
     <w:rPr>
       <w:kern w:val="0"/>
       <w:sz w:val="24"/>
@@ -1577,6 +2879,16 @@
       <w:smallCaps/>
       <w:color w:val="0F4761" w:themeColor="accent1" w:themeShade="BF"/>
       <w:spacing w:val="5"/>
+    </w:rPr>
+  </w:style>
+  <w:style w:type="character" w:styleId="Textodelmarcadordeposicin">
+    <w:name w:val="Placeholder Text"/>
+    <w:basedOn w:val="Fuentedeprrafopredeter"/>
+    <w:uiPriority w:val="99"/>
+    <w:semiHidden/>
+    <w:rsid w:val="00D011DD"/>
+    <w:rPr>
+      <w:color w:val="666666"/>
     </w:rPr>
   </w:style>
 </w:styles>

</xml_diff>